<commit_message>
+ premier push pour rien perdre
</commit_message>
<xml_diff>
--- a/doc/Présentation.docx
+++ b/doc/Présentation.docx
@@ -681,7 +681,6 @@
               </w:rPr>
               <w:t xml:space="preserve"> </w:t>
             </w:r>
-            <w:proofErr w:type="spellStart"/>
             <w:r>
               <w:rPr>
                 <w:rFonts w:ascii="Bebas Neue" w:eastAsia="Bebas Neue" w:hAnsi="Bebas Neue" w:cs="Bebas Neue"/>
@@ -689,17 +688,7 @@
                 <w:sz w:val="30"/>
                 <w:szCs w:val="30"/>
               </w:rPr>
-              <w:t>Esteban</w:t>
-            </w:r>
-            <w:proofErr w:type="spellEnd"/>
-            <w:r>
-              <w:rPr>
-                <w:rFonts w:ascii="Bebas Neue" w:eastAsia="Bebas Neue" w:hAnsi="Bebas Neue" w:cs="Bebas Neue"/>
-                <w:color w:val="003947"/>
-                <w:sz w:val="30"/>
-                <w:szCs w:val="30"/>
-              </w:rPr>
-              <w:t xml:space="preserve"> THIS</w:t>
+              <w:t>Esteban THIS</w:t>
             </w:r>
           </w:p>
         </w:tc>
@@ -1020,7 +1009,6 @@
                 <w:szCs w:val="30"/>
               </w:rPr>
             </w:pPr>
-            <w:proofErr w:type="spellStart"/>
             <w:r>
               <w:rPr>
                 <w:rFonts w:ascii="Bebas Neue" w:eastAsia="Bebas Neue" w:hAnsi="Bebas Neue" w:cs="Bebas Neue"/>
@@ -1029,17 +1017,7 @@
                 <w:szCs w:val="30"/>
               </w:rPr>
               <w:lastRenderedPageBreak/>
-              <w:t>NIveau</w:t>
-            </w:r>
-            <w:proofErr w:type="spellEnd"/>
-            <w:r>
-              <w:rPr>
-                <w:rFonts w:ascii="Bebas Neue" w:eastAsia="Bebas Neue" w:hAnsi="Bebas Neue" w:cs="Bebas Neue"/>
-                <w:color w:val="003947"/>
-                <w:sz w:val="30"/>
-                <w:szCs w:val="30"/>
-              </w:rPr>
-              <w:t xml:space="preserve"> d’étude :</w:t>
+              <w:t>NIveau d’étude :</w:t>
             </w:r>
           </w:p>
         </w:tc>
@@ -1566,7 +1544,6 @@
         </w:rPr>
         <w:t xml:space="preserve"> a été développé en Python, avec l'utilisation de la librairie </w:t>
       </w:r>
-      <w:proofErr w:type="spellStart"/>
       <w:r>
         <w:rPr>
           <w:rFonts w:ascii="Roboto Slab" w:eastAsia="Roboto Slab" w:hAnsi="Roboto Slab" w:cs="Roboto Slab"/>
@@ -1575,26 +1552,11 @@
         </w:rPr>
         <w:t>pywebview</w:t>
       </w:r>
-      <w:proofErr w:type="spellEnd"/>
-      <w:r>
-        <w:rPr>
-          <w:rFonts w:ascii="Roboto Slab" w:eastAsia="Roboto Slab" w:hAnsi="Roboto Slab" w:cs="Roboto Slab"/>
-        </w:rPr>
-        <w:t xml:space="preserve"> pour l'interface graphique en Svelte, un </w:t>
-      </w:r>
-      <w:proofErr w:type="spellStart"/>
-      <w:r>
-        <w:rPr>
-          <w:rFonts w:ascii="Roboto Slab" w:eastAsia="Roboto Slab" w:hAnsi="Roboto Slab" w:cs="Roboto Slab"/>
-        </w:rPr>
-        <w:t>framework</w:t>
-      </w:r>
-      <w:proofErr w:type="spellEnd"/>
-      <w:r>
-        <w:rPr>
-          <w:rFonts w:ascii="Roboto Slab" w:eastAsia="Roboto Slab" w:hAnsi="Roboto Slab" w:cs="Roboto Slab"/>
-        </w:rPr>
-        <w:t xml:space="preserve"> JavaScript. Le site est hébergé localement et communique avec le programme principal via une API, combinant ainsi les avantages de Python et de JavaScript pour un logiciel complet et performant. De plus, </w:t>
+      <w:r>
+        <w:rPr>
+          <w:rFonts w:ascii="Roboto Slab" w:eastAsia="Roboto Slab" w:hAnsi="Roboto Slab" w:cs="Roboto Slab"/>
+        </w:rPr>
+        <w:t xml:space="preserve"> pour l'interface graphique en Svelte, un framework JavaScript. Le site est hébergé localement et communique avec le programme principal via une API, combinant ainsi les avantages de Python et de JavaScript pour un logiciel complet et performant. De plus, </w:t>
       </w:r>
       <w:r>
         <w:rPr>
@@ -1642,35 +1604,7 @@
         <w:rPr>
           <w:rFonts w:ascii="Roboto Slab" w:eastAsia="Roboto Slab" w:hAnsi="Roboto Slab" w:cs="Roboto Slab"/>
         </w:rPr>
-        <w:t xml:space="preserve">Le projet tire également parti d'informations provenant d'Internet, telles que </w:t>
-      </w:r>
-      <w:proofErr w:type="spellStart"/>
-      <w:r>
-        <w:rPr>
-          <w:rFonts w:ascii="Roboto Slab" w:eastAsia="Roboto Slab" w:hAnsi="Roboto Slab" w:cs="Roboto Slab"/>
-        </w:rPr>
-        <w:t>Wikipedia</w:t>
-      </w:r>
-      <w:proofErr w:type="spellEnd"/>
-      <w:r>
-        <w:rPr>
-          <w:rFonts w:ascii="Roboto Slab" w:eastAsia="Roboto Slab" w:hAnsi="Roboto Slab" w:cs="Roboto Slab"/>
-        </w:rPr>
-        <w:t xml:space="preserve"> pour récupérer des phrases utilisées dans les exercices de dactylographie, ou encore </w:t>
-      </w:r>
-      <w:proofErr w:type="spellStart"/>
-      <w:r>
-        <w:rPr>
-          <w:rFonts w:ascii="Roboto Slab" w:eastAsia="Roboto Slab" w:hAnsi="Roboto Slab" w:cs="Roboto Slab"/>
-        </w:rPr>
-        <w:t>VoxForge</w:t>
-      </w:r>
-      <w:proofErr w:type="spellEnd"/>
-      <w:r>
-        <w:rPr>
-          <w:rFonts w:ascii="Roboto Slab" w:eastAsia="Roboto Slab" w:hAnsi="Roboto Slab" w:cs="Roboto Slab"/>
-        </w:rPr>
-        <w:t xml:space="preserve"> pour récupérer des enregistrements de voix pour les exercices de sténographie. De plus, </w:t>
+        <w:t xml:space="preserve">Le projet tire également parti d'informations provenant d'Internet, telles que Wikipedia pour récupérer des phrases utilisées dans les exercices de dactylographie, ou encore VoxForge pour récupérer des enregistrements de voix pour les exercices de sténographie. De plus, </w:t>
       </w:r>
       <w:r>
         <w:rPr>
@@ -1734,7 +1668,6 @@
         </w:rPr>
         <w:t xml:space="preserve"> a été développée en utilisant </w:t>
       </w:r>
-      <w:proofErr w:type="spellStart"/>
       <w:r>
         <w:rPr>
           <w:rFonts w:ascii="Roboto Slab" w:eastAsia="Roboto Slab" w:hAnsi="Roboto Slab" w:cs="Roboto Slab"/>
@@ -1743,7 +1676,6 @@
         </w:rPr>
         <w:t>PyGame</w:t>
       </w:r>
-      <w:proofErr w:type="spellEnd"/>
       <w:r>
         <w:rPr>
           <w:rFonts w:ascii="Roboto Slab" w:eastAsia="Roboto Slab" w:hAnsi="Roboto Slab" w:cs="Roboto Slab"/>
@@ -1991,21 +1923,7 @@
         <w:rPr>
           <w:rFonts w:ascii="Roboto Slab" w:eastAsia="Roboto Slab" w:hAnsi="Roboto Slab" w:cs="Roboto Slab"/>
         </w:rPr>
-        <w:t xml:space="preserve">l'interface utilisateur en Web, avec le </w:t>
-      </w:r>
-      <w:proofErr w:type="spellStart"/>
-      <w:r>
-        <w:rPr>
-          <w:rFonts w:ascii="Roboto Slab" w:eastAsia="Roboto Slab" w:hAnsi="Roboto Slab" w:cs="Roboto Slab"/>
-        </w:rPr>
-        <w:t>framework</w:t>
-      </w:r>
-      <w:proofErr w:type="spellEnd"/>
-      <w:r>
-        <w:rPr>
-          <w:rFonts w:ascii="Roboto Slab" w:eastAsia="Roboto Slab" w:hAnsi="Roboto Slab" w:cs="Roboto Slab"/>
-        </w:rPr>
-        <w:t xml:space="preserve"> Svelte dont il est très familier. Il a aussi fait le lien entre JavaScript et Python pour la communication entre les exercices relatifs au clavier. Ainsi, son travail a permis de créer une interface graphique intuitive et agréable à utiliser pour les exercices au clavier. Ce rôle lui a été attribué pour sa maîtrise du Web et de la création d'interfaces graphiques.</w:t>
+        <w:t>l'interface utilisateur en Web, avec le framework Svelte dont il est très familier. Il a aussi fait le lien entre JavaScript et Python pour la communication entre les exercices relatifs au clavier. Ainsi, son travail a permis de créer une interface graphique intuitive et agréable à utiliser pour les exercices au clavier. Ce rôle lui a été attribué pour sa maîtrise du Web et de la création d'interfaces graphiques.</w:t>
       </w:r>
     </w:p>
     <w:p>
@@ -2061,111 +1979,81 @@
           <w:rFonts w:ascii="Roboto Slab" w:eastAsia="Roboto Slab" w:hAnsi="Roboto Slab" w:cs="Roboto Slab"/>
         </w:rPr>
       </w:pPr>
-      <w:proofErr w:type="spellStart"/>
-      <w:r>
-        <w:rPr>
-          <w:rFonts w:ascii="Roboto Slab" w:eastAsia="Roboto Slab" w:hAnsi="Roboto Slab" w:cs="Roboto Slab"/>
+      <w:r>
+        <w:rPr>
+          <w:rFonts w:ascii="Roboto Slab" w:eastAsia="Roboto Slab" w:hAnsi="Roboto Slab" w:cs="Roboto Slab"/>
+          <w:b/>
+          <w:bCs/>
         </w:rPr>
         <w:t>Esteban</w:t>
       </w:r>
-      <w:proofErr w:type="spellEnd"/>
-      <w:r>
-        <w:rPr>
-          <w:rFonts w:ascii="Roboto Slab" w:eastAsia="Roboto Slab" w:hAnsi="Roboto Slab" w:cs="Roboto Slab"/>
-        </w:rPr>
-        <w:t xml:space="preserve"> THIS a réalisé l’exercice </w:t>
-      </w:r>
-      <w:proofErr w:type="spellStart"/>
-      <w:r>
-        <w:rPr>
-          <w:rFonts w:ascii="Roboto Slab" w:eastAsia="Roboto Slab" w:hAnsi="Roboto Slab" w:cs="Roboto Slab"/>
-        </w:rPr>
-        <w:t>Scary</w:t>
-      </w:r>
-      <w:proofErr w:type="spellEnd"/>
-      <w:r>
-        <w:rPr>
-          <w:rFonts w:ascii="Roboto Slab" w:eastAsia="Roboto Slab" w:hAnsi="Roboto Slab" w:cs="Roboto Slab"/>
-        </w:rPr>
-        <w:t xml:space="preserve"> maze avec </w:t>
-      </w:r>
-      <w:proofErr w:type="spellStart"/>
-      <w:r>
-        <w:rPr>
-          <w:rFonts w:ascii="Roboto Slab" w:eastAsia="Roboto Slab" w:hAnsi="Roboto Slab" w:cs="Roboto Slab"/>
-        </w:rPr>
-        <w:t>pygame</w:t>
-      </w:r>
-      <w:proofErr w:type="spellEnd"/>
-      <w:r>
-        <w:rPr>
-          <w:rFonts w:ascii="Roboto Slab" w:eastAsia="Roboto Slab" w:hAnsi="Roboto Slab" w:cs="Roboto Slab"/>
-        </w:rPr>
-        <w:t xml:space="preserve"> dont il n’était pas familier et s’est occupé de toutes les assets, backgrounds et </w:t>
-      </w:r>
-      <w:proofErr w:type="spellStart"/>
-      <w:r>
-        <w:rPr>
-          <w:rFonts w:ascii="Roboto Slab" w:eastAsia="Roboto Slab" w:hAnsi="Roboto Slab" w:cs="Roboto Slab"/>
-        </w:rPr>
-        <w:t>sfx</w:t>
-      </w:r>
-      <w:proofErr w:type="spellEnd"/>
-      <w:r>
-        <w:rPr>
-          <w:rFonts w:ascii="Roboto Slab" w:eastAsia="Roboto Slab" w:hAnsi="Roboto Slab" w:cs="Roboto Slab"/>
-        </w:rPr>
-        <w:t xml:space="preserve"> de la party souris. Il a fait de nombreuses recherches pour tout trouvés mais également un effort artistique pour essayer de mettre à disposition des éléments fait par lui. </w:t>
-      </w:r>
-      <w:r>
-        <w:rPr>
-          <w:rFonts w:ascii="Roboto Slab" w:eastAsia="Roboto Slab" w:hAnsi="Roboto Slab" w:cs="Roboto Slab"/>
-        </w:rPr>
-        <w:t xml:space="preserve">Heureusement qu’il est un artiste beau et magnifique et très talentueux. </w:t>
-      </w:r>
-    </w:p>
-    <w:p>
-      <w:pPr>
-        <w:rPr>
-          <w:rFonts w:ascii="Roboto Slab" w:eastAsia="Roboto Slab" w:hAnsi="Roboto Slab" w:cs="Roboto Slab"/>
-        </w:rPr>
-      </w:pPr>
-    </w:p>
-    <w:p>
-      <w:pPr>
-        <w:rPr>
-          <w:rFonts w:ascii="Roboto Slab" w:eastAsia="Roboto Slab" w:hAnsi="Roboto Slab" w:cs="Roboto Slab"/>
-        </w:rPr>
-      </w:pPr>
-      <w:r>
-        <w:rPr>
-          <w:rFonts w:ascii="Roboto Slab" w:eastAsia="Roboto Slab" w:hAnsi="Roboto Slab" w:cs="Roboto Slab"/>
-        </w:rPr>
-        <w:t>Lilian FISCHER a réalisé les exercices ROSU et STR.</w:t>
-      </w:r>
-      <w:r>
-        <w:rPr>
-          <w:rFonts w:ascii="Roboto Slab" w:eastAsia="Roboto Slab" w:hAnsi="Roboto Slab" w:cs="Roboto Slab"/>
-        </w:rPr>
-        <w:tab/>
-      </w:r>
-      <w:r>
-        <w:rPr>
-          <w:rFonts w:ascii="Roboto Slab" w:eastAsia="Roboto Slab" w:hAnsi="Roboto Slab" w:cs="Roboto Slab"/>
-        </w:rPr>
-        <w:tab/>
-      </w:r>
-      <w:r>
-        <w:rPr>
-          <w:rFonts w:ascii="Roboto Slab" w:eastAsia="Roboto Slab" w:hAnsi="Roboto Slab" w:cs="Roboto Slab"/>
-        </w:rPr>
-        <w:tab/>
-      </w:r>
-      <w:r>
-        <w:rPr>
-          <w:rFonts w:ascii="Roboto Slab" w:eastAsia="Roboto Slab" w:hAnsi="Roboto Slab" w:cs="Roboto Slab"/>
-        </w:rPr>
-        <w:tab/>
+      <w:r>
+        <w:rPr>
+          <w:rFonts w:ascii="Roboto Slab" w:eastAsia="Roboto Slab" w:hAnsi="Roboto Slab" w:cs="Roboto Slab"/>
+          <w:b/>
+          <w:bCs/>
+        </w:rPr>
+        <w:t xml:space="preserve"> THIS</w:t>
+      </w:r>
+      <w:r>
+        <w:rPr>
+          <w:rFonts w:ascii="Roboto Slab" w:eastAsia="Roboto Slab" w:hAnsi="Roboto Slab" w:cs="Roboto Slab"/>
+        </w:rPr>
+        <w:t xml:space="preserve"> a réalisé l’exercice CoordiMaze avec PyGame, bien qu'il ne fût pas familier avec cet outil. Ainsi, il a acquis de nouvelles notions pour mener à bien son idée. De plus, il a trouvé toutes les images et les sons libres de droit utilisés dans l'ensemble des exercices de la partie souris.</w:t>
+      </w:r>
+    </w:p>
+    <w:p>
+      <w:pPr>
+        <w:rPr>
+          <w:rFonts w:ascii="Roboto Slab" w:eastAsia="Roboto Slab" w:hAnsi="Roboto Slab" w:cs="Roboto Slab"/>
+        </w:rPr>
+      </w:pPr>
+    </w:p>
+    <w:p>
+      <w:pPr>
+        <w:rPr>
+          <w:rFonts w:ascii="Roboto Slab" w:eastAsia="Roboto Slab" w:hAnsi="Roboto Slab" w:cs="Roboto Slab"/>
+        </w:rPr>
+      </w:pPr>
+      <w:r>
+        <w:rPr>
+          <w:rFonts w:ascii="Roboto Slab" w:eastAsia="Roboto Slab" w:hAnsi="Roboto Slab" w:cs="Roboto Slab"/>
+          <w:b/>
+          <w:bCs/>
+        </w:rPr>
+        <w:t xml:space="preserve">Lilian </w:t>
+      </w:r>
+      <w:r>
+        <w:rPr>
+          <w:rFonts w:ascii="Roboto Slab" w:eastAsia="Roboto Slab" w:hAnsi="Roboto Slab" w:cs="Roboto Slab"/>
+          <w:b/>
+          <w:bCs/>
+        </w:rPr>
+        <w:t>FISCHER</w:t>
+      </w:r>
+      <w:r>
+        <w:rPr>
+          <w:rFonts w:ascii="Roboto Slab" w:eastAsia="Roboto Slab" w:hAnsi="Roboto Slab" w:cs="Roboto Slab"/>
+        </w:rPr>
+        <w:t xml:space="preserve"> </w:t>
+      </w:r>
+      <w:r>
+        <w:rPr>
+          <w:rFonts w:ascii="Roboto Slab" w:eastAsia="Roboto Slab" w:hAnsi="Roboto Slab" w:cs="Roboto Slab"/>
+        </w:rPr>
+        <w:t xml:space="preserve">a réalisé l'exercice Rosu et </w:t>
+      </w:r>
+      <w:r>
+        <w:rPr>
+          <w:rFonts w:ascii="Roboto Slab" w:eastAsia="Roboto Slab" w:hAnsi="Roboto Slab" w:cs="Roboto Slab"/>
+        </w:rPr>
+        <w:t>Save The Reactor</w:t>
+      </w:r>
+      <w:r>
+        <w:rPr>
+          <w:rFonts w:ascii="Roboto Slab" w:eastAsia="Roboto Slab" w:hAnsi="Roboto Slab" w:cs="Roboto Slab"/>
+        </w:rPr>
+        <w:t xml:space="preserve"> avec PyGame. Ses connaissances en Lua ainsi que ses projets personnels lui ont permis d'accomplir ces exercices avec aisance. Sa détermination et son désir de bien faire lui ont également permis de produire des exercices de qualité.</w:t>
       </w:r>
     </w:p>
     <w:p>
@@ -2227,7 +2115,14 @@
         <w:rPr>
           <w:rFonts w:ascii="Roboto Slab" w:eastAsia="Roboto Slab" w:hAnsi="Roboto Slab" w:cs="Roboto Slab"/>
         </w:rPr>
-        <w:t xml:space="preserve">. Nous avons </w:t>
+        <w:t xml:space="preserve">. </w:t>
+      </w:r>
+      <w:r>
+        <w:rPr>
+          <w:rFonts w:ascii="Roboto Slab" w:eastAsia="Roboto Slab" w:hAnsi="Roboto Slab" w:cs="Roboto Slab"/>
+        </w:rPr>
+        <w:lastRenderedPageBreak/>
+        <w:t xml:space="preserve">Nous avons </w:t>
       </w:r>
       <w:r>
         <w:rPr>
@@ -2261,7 +2156,6 @@
           <w:b/>
           <w:bCs/>
         </w:rPr>
-        <w:lastRenderedPageBreak/>
         <w:t>Discord</w:t>
       </w:r>
       <w:r>
@@ -2310,25 +2204,7 @@
           <w:b/>
           <w:bCs/>
         </w:rPr>
-        <w:t>un "</w:t>
-      </w:r>
-      <w:proofErr w:type="spellStart"/>
-      <w:r>
-        <w:rPr>
-          <w:rFonts w:ascii="Roboto Slab" w:eastAsia="Roboto Slab" w:hAnsi="Roboto Slab" w:cs="Roboto Slab"/>
-          <w:b/>
-          <w:bCs/>
-        </w:rPr>
-        <w:t>template</w:t>
-      </w:r>
-      <w:proofErr w:type="spellEnd"/>
-      <w:r>
-        <w:rPr>
-          <w:rFonts w:ascii="Roboto Slab" w:eastAsia="Roboto Slab" w:hAnsi="Roboto Slab" w:cs="Roboto Slab"/>
-          <w:b/>
-          <w:bCs/>
-        </w:rPr>
-        <w:t>"</w:t>
+        <w:t>un "template"</w:t>
       </w:r>
       <w:r>
         <w:rPr>
@@ -2342,18 +2218,8 @@
           <w:b/>
           <w:bCs/>
         </w:rPr>
-        <w:t xml:space="preserve">le </w:t>
-      </w:r>
-      <w:proofErr w:type="spellStart"/>
-      <w:r>
-        <w:rPr>
-          <w:rFonts w:ascii="Roboto Slab" w:eastAsia="Roboto Slab" w:hAnsi="Roboto Slab" w:cs="Roboto Slab"/>
-          <w:b/>
-          <w:bCs/>
-        </w:rPr>
-        <w:t>back-end</w:t>
-      </w:r>
-      <w:proofErr w:type="spellEnd"/>
+        <w:t>le back-end</w:t>
+      </w:r>
       <w:r>
         <w:rPr>
           <w:rFonts w:ascii="Roboto Slab" w:eastAsia="Roboto Slab" w:hAnsi="Roboto Slab" w:cs="Roboto Slab"/>
@@ -2372,21 +2238,7 @@
         <w:rPr>
           <w:rFonts w:ascii="Roboto Slab" w:eastAsia="Roboto Slab" w:hAnsi="Roboto Slab" w:cs="Roboto Slab"/>
         </w:rPr>
-        <w:t xml:space="preserve"> mêlant souris et clavier, tandis que Lilian et </w:t>
-      </w:r>
-      <w:proofErr w:type="spellStart"/>
-      <w:r>
-        <w:rPr>
-          <w:rFonts w:ascii="Roboto Slab" w:eastAsia="Roboto Slab" w:hAnsi="Roboto Slab" w:cs="Roboto Slab"/>
-        </w:rPr>
-        <w:t>Esteban</w:t>
-      </w:r>
-      <w:proofErr w:type="spellEnd"/>
-      <w:r>
-        <w:rPr>
-          <w:rFonts w:ascii="Roboto Slab" w:eastAsia="Roboto Slab" w:hAnsi="Roboto Slab" w:cs="Roboto Slab"/>
-        </w:rPr>
-        <w:t xml:space="preserve"> se sont concentrés sur </w:t>
+        <w:t xml:space="preserve"> mêlant souris et clavier, tandis que Lilian et Esteban se sont concentrés sur </w:t>
       </w:r>
       <w:r>
         <w:rPr>
@@ -2492,13 +2344,6 @@
         </w:rPr>
         <w:t>, ce qui nous a permis de consacrer plus de temps au projet.</w:t>
       </w:r>
-    </w:p>
-    <w:p>
-      <w:pPr>
-        <w:rPr>
-          <w:rFonts w:ascii="Roboto Slab" w:eastAsia="Roboto Slab" w:hAnsi="Roboto Slab" w:cs="Roboto Slab"/>
-        </w:rPr>
-      </w:pPr>
     </w:p>
     <w:p>
       <w:pPr>
@@ -2634,21 +2479,7 @@
         <w:rPr>
           <w:rFonts w:ascii="Roboto Slab" w:eastAsia="Roboto Slab" w:hAnsi="Roboto Slab" w:cs="Roboto Slab"/>
         </w:rPr>
-        <w:t xml:space="preserve">. C'est cette dernière idée qui a retenu notre attention, car elle répondait à un besoin réel et nous permettait de mettre en pratique nos compétences en programmation. Ensuite, pour le rendre plus complet, </w:t>
-      </w:r>
-      <w:proofErr w:type="spellStart"/>
-      <w:r>
-        <w:rPr>
-          <w:rFonts w:ascii="Roboto Slab" w:eastAsia="Roboto Slab" w:hAnsi="Roboto Slab" w:cs="Roboto Slab"/>
-        </w:rPr>
-        <w:t>Esteban</w:t>
-      </w:r>
-      <w:proofErr w:type="spellEnd"/>
-      <w:r>
-        <w:rPr>
-          <w:rFonts w:ascii="Roboto Slab" w:eastAsia="Roboto Slab" w:hAnsi="Roboto Slab" w:cs="Roboto Slab"/>
-        </w:rPr>
-        <w:t xml:space="preserve"> et Lilian ont eu l'idée d'ajouter </w:t>
+        <w:t xml:space="preserve">. C'est cette dernière idée qui a retenu notre attention, car elle répondait à un besoin réel et nous permettait de mettre en pratique nos compétences en programmation. Ensuite, pour le rendre plus complet, Esteban et Lilian ont eu l'idée d'ajouter </w:t>
       </w:r>
       <w:r>
         <w:rPr>
@@ -2948,18 +2779,8 @@
           <w:b/>
           <w:bCs/>
         </w:rPr>
-        <w:t xml:space="preserve">M. </w:t>
-      </w:r>
-      <w:proofErr w:type="spellStart"/>
-      <w:r>
-        <w:rPr>
-          <w:rFonts w:ascii="Roboto Slab" w:eastAsia="Roboto Slab" w:hAnsi="Roboto Slab" w:cs="Roboto Slab"/>
-          <w:b/>
-          <w:bCs/>
-        </w:rPr>
-        <w:t>Niedercorn</w:t>
-      </w:r>
-      <w:proofErr w:type="spellEnd"/>
+        <w:t>M. Niedercorn</w:t>
+      </w:r>
       <w:r>
         <w:rPr>
           <w:rFonts w:ascii="Roboto Slab" w:eastAsia="Roboto Slab" w:hAnsi="Roboto Slab" w:cs="Roboto Slab"/>
@@ -3373,21 +3194,7 @@
         <w:rPr>
           <w:rFonts w:ascii="Roboto Slab" w:eastAsia="Roboto Slab" w:hAnsi="Roboto Slab" w:cs="Roboto Slab"/>
         </w:rPr>
-        <w:t xml:space="preserve">Grâce à ce concours, nous avons acquis de nombreuses compétences en programmation, en gestion de projet et en communication. Nous avons notamment appris à utiliser SQLite avec Python, à collaborer efficacement sur GitHub pour le partage de code, et à maîtriser le </w:t>
-      </w:r>
-      <w:proofErr w:type="spellStart"/>
-      <w:r>
-        <w:rPr>
-          <w:rFonts w:ascii="Roboto Slab" w:eastAsia="Roboto Slab" w:hAnsi="Roboto Slab" w:cs="Roboto Slab"/>
-        </w:rPr>
-        <w:t>framework</w:t>
-      </w:r>
-      <w:proofErr w:type="spellEnd"/>
-      <w:r>
-        <w:rPr>
-          <w:rFonts w:ascii="Roboto Slab" w:eastAsia="Roboto Slab" w:hAnsi="Roboto Slab" w:cs="Roboto Slab"/>
-        </w:rPr>
-        <w:t xml:space="preserve"> Svelte grâce à l'apprentissage dédié à Matthieu. Nous avons également développé notre capacité à travailler en équipe, à partager nos idées et à les fusionner pour créer un logiciel complet et performant. Travailler en dehors du cadre scolaire nous a enseigné la gestion du temps et des deadlines, ainsi que l'organisation nécessaire pour mener à bien notre projet.</w:t>
+        <w:t>Grâce à ce concours, nous avons acquis de nombreuses compétences en programmation, en gestion de projet et en communication. Nous avons notamment appris à utiliser SQLite avec Python, à collaborer efficacement sur GitHub pour le partage de code, et à maîtriser le framework Svelte grâce à l'apprentissage dédié à Matthieu. Nous avons également développé notre capacité à travailler en équipe, à partager nos idées et à les fusionner pour créer un logiciel complet et performant. Travailler en dehors du cadre scolaire nous a enseigné la gestion du temps et des deadlines, ainsi que l'organisation nécessaire pour mener à bien notre projet.</w:t>
       </w:r>
     </w:p>
     <w:p>

</xml_diff>

<commit_message>
+ sm parkinson killer + old sfx
</commit_message>
<xml_diff>
--- a/doc/Présentation.docx
+++ b/doc/Présentation.docx
@@ -1427,7 +1427,17 @@
           <w:sz w:val="36"/>
           <w:szCs w:val="36"/>
         </w:rPr>
-        <w:t>&gt; PRÉSENTATION GÉNÉRALE :</w:t>
+        <w:t xml:space="preserve">&gt; PRÉSENTATION </w:t>
+      </w:r>
+      <w:r>
+        <w:rPr>
+          <w:rFonts w:ascii="Bebas Neue" w:eastAsia="Bebas Neue" w:hAnsi="Bebas Neue" w:cs="Bebas Neue"/>
+          <w:b/>
+          <w:color w:val="003947"/>
+          <w:sz w:val="36"/>
+          <w:szCs w:val="36"/>
+        </w:rPr>
+        <w:t>GÉNÉRALE :</w:t>
       </w:r>
     </w:p>
     <w:p>
@@ -3099,21 +3109,7 @@
         <w:rPr>
           <w:rFonts w:ascii="Roboto Slab" w:eastAsia="Roboto Slab" w:hAnsi="Roboto Slab" w:cs="Roboto Slab"/>
         </w:rPr>
-        <w:t xml:space="preserve"> le clavier et </w:t>
-      </w:r>
-      <w:proofErr w:type="spellStart"/>
-      <w:r>
-        <w:rPr>
-          <w:rFonts w:ascii="Roboto Slab" w:eastAsia="Roboto Slab" w:hAnsi="Roboto Slab" w:cs="Roboto Slab"/>
-        </w:rPr>
-        <w:t>la</w:t>
-      </w:r>
-      <w:proofErr w:type="spellEnd"/>
-      <w:r>
-        <w:rPr>
-          <w:rFonts w:ascii="Roboto Slab" w:eastAsia="Roboto Slab" w:hAnsi="Roboto Slab" w:cs="Roboto Slab"/>
-        </w:rPr>
-        <w:t xml:space="preserve"> souris.</w:t>
+        <w:t> le clavier et la souris.</w:t>
       </w:r>
       <w:r>
         <w:rPr>
@@ -3227,6 +3223,24 @@
           <w:rFonts w:ascii="Roboto Slab" w:eastAsia="Roboto Slab" w:hAnsi="Roboto Slab" w:cs="Roboto Slab"/>
         </w:rPr>
         <w:t>Notre projet favorise l'inclusion en permettant aux débutants, aux utilisateurs intermédiaires et aux personnes en situation de handicap de s'entraîner à l'utilisation du clavier et de la souris à leur propre rythme. De plus, sa disponibilité en plusieurs langues le rend accessible à un public mondial.</w:t>
+      </w:r>
+      <w:r>
+        <w:rPr>
+          <w:rFonts w:ascii="Roboto Slab" w:eastAsia="Roboto Slab" w:hAnsi="Roboto Slab" w:cs="Roboto Slab"/>
+        </w:rPr>
+        <w:t xml:space="preserve"> Enfin, notre logiciel est adapté </w:t>
+      </w:r>
+      <w:r>
+        <w:rPr>
+          <w:rFonts w:ascii="Roboto Slab" w:eastAsia="Roboto Slab" w:hAnsi="Roboto Slab" w:cs="Roboto Slab"/>
+        </w:rPr>
+        <w:t>aux personnes souffrantes</w:t>
+      </w:r>
+      <w:r>
+        <w:rPr>
+          <w:rFonts w:ascii="Roboto Slab" w:eastAsia="Roboto Slab" w:hAnsi="Roboto Slab" w:cs="Roboto Slab"/>
+        </w:rPr>
+        <w:t xml:space="preserve"> de dyslexie, avec un paramètre réglable sur la page d’accueil. </w:t>
       </w:r>
     </w:p>
     <w:p>

</xml_diff>